<commit_message>
saving files with new line endings
</commit_message>
<xml_diff>
--- a/manuscript_files/20180118_ecology_and_evolution/20180427_manuscript.docx
+++ b/manuscript_files/20180118_ecology_and_evolution/20180427_manuscript.docx
@@ -935,6 +935,7 @@
   <w:style w:type="character" w:default="1" w:styleId="DefaultParagraphFont">
     <w:name w:val="Default Paragraph Font"/>
     <w:uiPriority w:val="1"/>
+    <w:semiHidden/>
     <w:unhideWhenUsed/>
   </w:style>
   <w:style w:type="table" w:default="1" w:styleId="TableNormal">
@@ -2023,6 +2024,7 @@
   <w:style w:type="character" w:default="1" w:styleId="DefaultParagraphFont">
     <w:name w:val="Default Paragraph Font"/>
     <w:uiPriority w:val="1"/>
+    <w:semiHidden/>
     <w:unhideWhenUsed/>
   </w:style>
   <w:style w:type="table" w:default="1" w:styleId="TableNormal">
@@ -3163,7 +3165,7 @@
 </file>
 
 <file path=customXml/itemProps1.xml><?xml version="1.0" encoding="utf-8"?>
-<ds:datastoreItem xmlns:ds="http://schemas.openxmlformats.org/officeDocument/2006/customXml" ds:itemID="{C85B1057-35C6-462F-A8EA-1EA9EB925C17}">
+<ds:datastoreItem xmlns:ds="http://schemas.openxmlformats.org/officeDocument/2006/customXml" ds:itemID="{044009E6-E5C3-49E2-90AF-C9C5CC05E22E}">
   <ds:schemaRefs>
     <ds:schemaRef ds:uri="http://schemas.openxmlformats.org/officeDocument/2006/bibliography"/>
   </ds:schemaRefs>

</xml_diff>

<commit_message>
edits to manuscript per reviews
</commit_message>
<xml_diff>
--- a/manuscript_files/20180118_ecology_and_evolution/20180427_manuscript.docx
+++ b/manuscript_files/20180118_ecology_and_evolution/20180427_manuscript.docx
@@ -192,7 +192,8 @@
         <w:rPr/>
         <w:t xml:space="preserve">Species distribution modeling (SDM) is a tool that uses environmental and geographic variables to predict what areas are suitable for a species and to better understand what factors constrain species’ ranges </w:t>
       </w:r>
-      <w:bookmarkStart w:id="0" w:name="ZOTERO_BREF_AgiSIAxTtuJE"/>
+      <w:bookmarkStart w:id="0" w:name="__UnoMark__4465_769963379"/>
+      <w:bookmarkStart w:id="1" w:name="ZOTERO_BREF_AgiSIAxTtuJE"/>
       <w:r>
         <w:rPr>
           <w:rFonts w:cs="Times New Roman"/>
@@ -200,6 +201,7 @@
         <w:t>(Elith &amp; Leathwick 2009)</w:t>
       </w:r>
       <w:bookmarkEnd w:id="0"/>
+      <w:bookmarkEnd w:id="1"/>
       <w:r>
         <w:rPr/>
         <w:t>.  SDM can also be used to predict potential impacts of climate</w:t>
@@ -214,7 +216,8 @@
         <w:rPr/>
         <w:t>and land use change</w:t>
       </w:r>
-      <w:bookmarkStart w:id="1" w:name="ZOTERO_BREF_Yvl2oYwW0gwQ"/>
+      <w:bookmarkStart w:id="2" w:name="__UnoMark__4466_769963379"/>
+      <w:bookmarkStart w:id="3" w:name="ZOTERO_BREF_Yvl2oYwW0gwQ"/>
       <w:r>
         <w:rPr/>
         <w:t xml:space="preserve"> </w:t>
@@ -258,12 +261,14 @@
         </w:rPr>
         <w:t xml:space="preserve"> 2015)</w:t>
       </w:r>
-      <w:bookmarkEnd w:id="1"/>
+      <w:bookmarkEnd w:id="2"/>
+      <w:bookmarkEnd w:id="3"/>
       <w:r>
         <w:rPr/>
         <w:t xml:space="preserve">.  Newer regression and machine learning techniques incorporated into SDM continue to increase prediction accuracy </w:t>
       </w:r>
-      <w:bookmarkStart w:id="2" w:name="ZOTERO_BREF_Aet1qOom02en"/>
+      <w:bookmarkStart w:id="4" w:name="__UnoMark__4467_769963379"/>
+      <w:bookmarkStart w:id="5" w:name="ZOTERO_BREF_Aet1qOom02en"/>
       <w:r>
         <w:rPr>
           <w:rFonts w:cs="Times New Roman"/>
@@ -319,7 +324,8 @@
         </w:rPr>
         <w:t xml:space="preserve"> 2011)</w:t>
       </w:r>
-      <w:bookmarkEnd w:id="2"/>
+      <w:bookmarkEnd w:id="4"/>
+      <w:bookmarkEnd w:id="5"/>
       <w:r>
         <w:rPr>
           <w:rFonts w:cs="Times New Roman"/>
@@ -330,7 +336,8 @@
         <w:rPr/>
         <w:t xml:space="preserve">Spatiotemporal Exploratory Modeling (STEM), has recently been introduced as a means of coping with variation in regional drivers. STEM uses smaller, overlapping subsets of data to generate regional predictions that are combined into an average </w:t>
       </w:r>
-      <w:bookmarkStart w:id="3" w:name="ZOTERO_BREF_CWr5pPEFiimQ"/>
+      <w:bookmarkStart w:id="6" w:name="__UnoMark__4468_769963379"/>
+      <w:bookmarkStart w:id="7" w:name="ZOTERO_BREF_CWr5pPEFiimQ"/>
       <w:r>
         <w:rPr>
           <w:rFonts w:cs="Times New Roman"/>
@@ -354,7 +361,8 @@
         </w:rPr>
         <w:t xml:space="preserve"> 2010)</w:t>
       </w:r>
-      <w:bookmarkEnd w:id="3"/>
+      <w:bookmarkEnd w:id="6"/>
+      <w:bookmarkEnd w:id="7"/>
       <w:r>
         <w:rPr>
           <w:rFonts w:cs="Times New Roman"/>
@@ -365,7 +373,8 @@
         <w:rPr/>
         <w:t xml:space="preserve">STEM can be applied almost any base model (Fink et al. 2010, Fink et al. 2013), and can cover continent- to hemisphere-wide scales </w:t>
       </w:r>
-      <w:bookmarkStart w:id="4" w:name="ZOTERO_BREF_pt9Qh9q0Iuha"/>
+      <w:bookmarkStart w:id="8" w:name="__UnoMark__4469_769963379"/>
+      <w:bookmarkStart w:id="9" w:name="ZOTERO_BREF_pt9Qh9q0Iuha"/>
       <w:r>
         <w:rPr>
           <w:rFonts w:cs="Times New Roman"/>
@@ -389,22 +398,335 @@
         </w:rPr>
         <w:t xml:space="preserve"> 2018)</w:t>
       </w:r>
-      <w:bookmarkEnd w:id="4"/>
+      <w:bookmarkEnd w:id="8"/>
+      <w:bookmarkEnd w:id="9"/>
       <w:r>
         <w:rPr/>
         <w:t xml:space="preserve">.  Unfortunately, these spatially explicit ensemble models (SEEMs) are computationally expensive, because instead of predicting just one map they must predict numerous supporting maps followed by averaging them to create the final model.  Additionally, the relative increase in accuracy has not been compared to the relative expense of computational time nor have SEEMs been tested at scales at which much species management occurs, such as state or regional initiatives </w:t>
       </w:r>
-      <w:bookmarkStart w:id="5" w:name="ZOTERO_BREF_4vzZTnXQaAlF"/>
+      <w:bookmarkStart w:id="10" w:name="__UnoMark__4470_769963379"/>
+      <w:bookmarkStart w:id="11" w:name="ZOTERO_BREF_4vzZTnXQaAlF"/>
       <w:r>
         <w:rPr>
           <w:rFonts w:cs="Times New Roman"/>
         </w:rPr>
         <w:t>(Brennan, Kuvlesky &amp; Morrison 2005)</w:t>
       </w:r>
-      <w:bookmarkEnd w:id="5"/>
+      <w:bookmarkEnd w:id="10"/>
+      <w:bookmarkEnd w:id="11"/>
       <w:r>
         <w:rPr/>
         <w:t>.</w:t>
+      </w:r>
+    </w:p>
+    <w:p>
+      <w:pPr>
+        <w:pStyle w:val="Normal"/>
+        <w:rPr/>
+      </w:pPr>
+      <w:r>
+        <w:rPr/>
+        <w:t>A suitable test area for SEEMs using should have regional variation in habitat and climate.  The U.S. state of Oklahoma has over a third of its land area as grasslands and an additional 15% as croplands.  These open habitats contain grassland birds characteristic of habitats ranging from southeastern pine savannahs to tallgrass, mixed-grass, and shortgrass prairies</w:t>
+      </w:r>
+      <w:bookmarkStart w:id="12" w:name="__UnoMark__4457_769963379"/>
+      <w:bookmarkStart w:id="13" w:name="ZOTERO_BREF_52fF2QGWER8D"/>
+      <w:r>
+        <w:rPr/>
+        <w:t xml:space="preserve"> </w:t>
+      </w:r>
+      <w:r>
+        <w:rPr>
+          <w:rFonts w:cs="Times New Roman"/>
+          <w:szCs w:val="24"/>
+        </w:rPr>
+        <w:t xml:space="preserve">(Askins </w:t>
+      </w:r>
+      <w:r>
+        <w:rPr>
+          <w:rFonts w:cs="Times New Roman"/>
+          <w:i/>
+          <w:iCs/>
+          <w:szCs w:val="24"/>
+        </w:rPr>
+        <w:t>et al.</w:t>
+      </w:r>
+      <w:r>
+        <w:rPr>
+          <w:rFonts w:cs="Times New Roman"/>
+          <w:szCs w:val="24"/>
+        </w:rPr>
+        <w:t xml:space="preserve"> 2007; Diamond &amp; Elliott 2015)</w:t>
+      </w:r>
+      <w:bookmarkEnd w:id="12"/>
+      <w:bookmarkEnd w:id="13"/>
+      <w:r>
+        <w:rPr/>
+        <w:t xml:space="preserve">.  Grassland species in areas half the size of Oklahoma in a single ecoregion have shown spatial and temporal variation in variable importance </w:t>
+      </w:r>
+      <w:bookmarkStart w:id="14" w:name="__UnoMark__4460_769963379"/>
+      <w:bookmarkStart w:id="15" w:name="ZOTERO_BREF_do0dsZDJS1gW"/>
+      <w:r>
+        <w:rPr>
+          <w:rFonts w:cs="Times New Roman"/>
+        </w:rPr>
+        <w:t>(Ethier, Koper &amp; Nudds 2017)</w:t>
+      </w:r>
+      <w:bookmarkEnd w:id="14"/>
+      <w:bookmarkEnd w:id="15"/>
+      <w:r>
+        <w:rPr>
+          <w:rFonts w:cs="Times New Roman"/>
+        </w:rPr>
+        <w:t xml:space="preserve">.  Forest species, which are like grassland birds located in a single habitat type, also show spatial and temporal variation in predictor importance </w:t>
+      </w:r>
+      <w:bookmarkStart w:id="16" w:name="__UnoMark__4461_769963379"/>
+      <w:bookmarkStart w:id="17" w:name="ZOTERO_BREF_i1gNsMrWQj0q"/>
+      <w:r>
+        <w:rPr>
+          <w:rFonts w:cs="Times New Roman"/>
+          <w:szCs w:val="24"/>
+        </w:rPr>
+        <w:t xml:space="preserve">(Zuckerberg </w:t>
+      </w:r>
+      <w:r>
+        <w:rPr>
+          <w:rFonts w:cs="Times New Roman"/>
+          <w:i/>
+          <w:iCs/>
+          <w:szCs w:val="24"/>
+        </w:rPr>
+        <w:t>et al.</w:t>
+      </w:r>
+      <w:r>
+        <w:rPr>
+          <w:rFonts w:cs="Times New Roman"/>
+          <w:szCs w:val="24"/>
+        </w:rPr>
+        <w:t xml:space="preserve"> 2016)</w:t>
+      </w:r>
+      <w:bookmarkEnd w:id="16"/>
+      <w:bookmarkEnd w:id="17"/>
+      <w:r>
+        <w:rPr>
+          <w:rFonts w:cs="Times New Roman"/>
+        </w:rPr>
+        <w:t xml:space="preserve">.  Similarly, such a technique </w:t>
+      </w:r>
+      <w:r>
+        <w:rPr>
+          <w:rFonts w:cs="Times New Roman"/>
+        </w:rPr>
+        <w:t>has been</w:t>
+      </w:r>
+      <w:r>
+        <w:rPr>
+          <w:rFonts w:cs="Times New Roman"/>
+        </w:rPr>
+        <w:t xml:space="preserve"> used on shorebirds </w:t>
+      </w:r>
+      <w:r>
+        <w:rPr>
+          <w:rFonts w:cs="Times New Roman"/>
+        </w:rPr>
+        <w:t>in habitats with structural similarity to grasslands</w:t>
+      </w:r>
+      <w:r>
+        <w:rPr>
+          <w:rFonts w:cs="Times New Roman"/>
+        </w:rPr>
+        <w:t xml:space="preserve"> at a statewide scale </w:t>
+      </w:r>
+      <w:bookmarkStart w:id="18" w:name="__UnoMark__4462_769963379"/>
+      <w:bookmarkStart w:id="19" w:name="ZOTERO_BREF_Sr9CR82o2FG4"/>
+      <w:r>
+        <w:rPr>
+          <w:rFonts w:cs="Times New Roman"/>
+          <w:szCs w:val="24"/>
+        </w:rPr>
+        <w:t xml:space="preserve">(Johnston </w:t>
+      </w:r>
+      <w:r>
+        <w:rPr>
+          <w:rFonts w:cs="Times New Roman"/>
+          <w:i/>
+          <w:iCs/>
+          <w:szCs w:val="24"/>
+        </w:rPr>
+        <w:t>et al.</w:t>
+      </w:r>
+      <w:r>
+        <w:rPr>
+          <w:rFonts w:cs="Times New Roman"/>
+          <w:szCs w:val="24"/>
+        </w:rPr>
+        <w:t xml:space="preserve"> 2015)</w:t>
+      </w:r>
+      <w:bookmarkEnd w:id="18"/>
+      <w:bookmarkEnd w:id="19"/>
+      <w:r>
+        <w:rPr>
+          <w:rFonts w:cs="Times New Roman"/>
+          <w:szCs w:val="24"/>
+        </w:rPr>
+        <w:t>.</w:t>
+      </w:r>
+      <w:r>
+        <w:rPr>
+          <w:rFonts w:cs="Times New Roman"/>
+        </w:rPr>
+        <w:t xml:space="preserve"> </w:t>
+      </w:r>
+      <w:r>
+        <w:rPr/>
+        <w:t xml:space="preserve">Additionally, Oklahoma occurs on a strong east-west climatic gradient </w:t>
+      </w:r>
+      <w:r>
+        <w:rPr>
+          <w:rFonts w:cs="Times New Roman"/>
+        </w:rPr>
+        <w:t xml:space="preserve">(Oklahoma Climatological Survey 2017) </w:t>
+      </w:r>
+      <w:r>
+        <w:rPr>
+          <w:rFonts w:cs="Times New Roman"/>
+        </w:rPr>
+        <w:t xml:space="preserve">that has had profound impacts on the ecosystems of the region </w:t>
+      </w:r>
+      <w:bookmarkStart w:id="20" w:name="ZOTERO_BREF_mYTlOyNHIaEc"/>
+      <w:bookmarkStart w:id="21" w:name="__UnoMark__4464_769963379"/>
+      <w:bookmarkEnd w:id="21"/>
+      <w:r>
+        <w:rPr>
+          <w:rFonts w:cs="Times New Roman"/>
+          <w:b w:val="false"/>
+          <w:caps w:val="false"/>
+          <w:smallCaps w:val="false"/>
+          <w:position w:val="0"/>
+          <w:sz w:val="24"/>
+          <w:u w:val="none"/>
+          <w:vertAlign w:val="baseline"/>
+        </w:rPr>
+        <w:t xml:space="preserve">(Kukal &amp; Irmak 2016; Seager </w:t>
+      </w:r>
+      <w:bookmarkStart w:id="22" w:name="__UnoMark__4647_769963379"/>
+      <w:r>
+        <w:rPr>
+          <w:b w:val="false"/>
+          <w:i/>
+          <w:caps w:val="false"/>
+          <w:smallCaps w:val="false"/>
+          <w:position w:val="0"/>
+          <w:sz w:val="24"/>
+          <w:u w:val="none"/>
+          <w:vertAlign w:val="baseline"/>
+        </w:rPr>
+        <w:t>et al.</w:t>
+      </w:r>
+      <w:bookmarkEnd w:id="22"/>
+      <w:r>
+        <w:rPr>
+          <w:b w:val="false"/>
+          <w:caps w:val="false"/>
+          <w:smallCaps w:val="false"/>
+          <w:position w:val="0"/>
+          <w:sz w:val="24"/>
+          <w:u w:val="none"/>
+          <w:vertAlign w:val="baseline"/>
+        </w:rPr>
+        <w:t xml:space="preserve"> 2018)</w:t>
+      </w:r>
+      <w:bookmarkStart w:id="23" w:name="__UnoMark__4654_769963379"/>
+      <w:bookmarkStart w:id="24" w:name="__UnoMark__4642_769963379"/>
+      <w:bookmarkEnd w:id="20"/>
+      <w:bookmarkEnd w:id="23"/>
+      <w:bookmarkEnd w:id="24"/>
+      <w:r>
+        <w:rPr>
+          <w:rFonts w:cs="Times New Roman"/>
+        </w:rPr>
+        <w:t xml:space="preserve">.  Physiological balances in animals can change in importance with other environmental variables </w:t>
+      </w:r>
+      <w:bookmarkStart w:id="25" w:name="__UnoMark__4458_769963379"/>
+      <w:bookmarkStart w:id="26" w:name="ZOTERO_BREF_LhuxqUJvt9pT"/>
+      <w:r>
+        <w:rPr>
+          <w:rFonts w:cs="Times New Roman"/>
+          <w:szCs w:val="24"/>
+        </w:rPr>
+        <w:t xml:space="preserve">(Kearney </w:t>
+      </w:r>
+      <w:r>
+        <w:rPr>
+          <w:rFonts w:cs="Times New Roman"/>
+          <w:i/>
+          <w:iCs/>
+          <w:szCs w:val="24"/>
+        </w:rPr>
+        <w:t>et al.</w:t>
+      </w:r>
+      <w:r>
+        <w:rPr>
+          <w:rFonts w:cs="Times New Roman"/>
+          <w:szCs w:val="24"/>
+        </w:rPr>
+        <w:t xml:space="preserve"> 2013)</w:t>
+      </w:r>
+      <w:bookmarkEnd w:id="25"/>
+      <w:bookmarkEnd w:id="26"/>
+      <w:r>
+        <w:rPr>
+          <w:rFonts w:cs="Times New Roman"/>
+          <w:szCs w:val="24"/>
+        </w:rPr>
+        <w:t>, therefore variable importance may be expected to change for at least some species across climatic gradients.</w:t>
+      </w:r>
+      <w:r>
+        <w:rPr>
+          <w:rFonts w:cs="Times New Roman"/>
+        </w:rPr>
+        <w:t xml:space="preserve"> </w:t>
+      </w:r>
+      <w:r>
+        <w:rPr/>
+        <w:t xml:space="preserve">Oklahoma’s grassland habitats, agricultural importance, and susceptibility to climate change </w:t>
+      </w:r>
+      <w:bookmarkStart w:id="27" w:name="__UnoMark__4459_769963379"/>
+      <w:bookmarkStart w:id="28" w:name="ZOTERO_BREF_DiDJ5M5CLeqV"/>
+      <w:r>
+        <w:rPr>
+          <w:rFonts w:cs="Times New Roman"/>
+          <w:szCs w:val="24"/>
+        </w:rPr>
+        <w:t xml:space="preserve">(National Assessment Synthesis Team (U.S.) 2001; Loarie </w:t>
+      </w:r>
+      <w:r>
+        <w:rPr>
+          <w:rFonts w:cs="Times New Roman"/>
+          <w:i/>
+          <w:iCs/>
+          <w:szCs w:val="24"/>
+        </w:rPr>
+        <w:t>et al.</w:t>
+      </w:r>
+      <w:r>
+        <w:rPr>
+          <w:rFonts w:cs="Times New Roman"/>
+          <w:szCs w:val="24"/>
+        </w:rPr>
+        <w:t xml:space="preserve"> 2009)</w:t>
+      </w:r>
+      <w:bookmarkEnd w:id="27"/>
+      <w:bookmarkEnd w:id="28"/>
+      <w:r>
+        <w:rPr>
+          <w:rFonts w:cs="Times New Roman"/>
+          <w:szCs w:val="24"/>
+        </w:rPr>
+        <w:t xml:space="preserve"> </w:t>
+      </w:r>
+      <w:r>
+        <w:rPr/>
+        <w:t xml:space="preserve">make it an ideal and important region to test relative efficacy of different methods for modeling species distributions. </w:t>
       </w:r>
     </w:p>
     <w:p>
@@ -415,13 +737,50 @@
       </w:pPr>
       <w:r>
         <w:rPr/>
-        <w:t>A suitable test area for SEEMs using should have regional variation in habitat and climate.  The U.S. state of Oklahoma has over a third of its land area as grasslands and an additional 15% as croplands.  These open habitats contain grassland birds characteristic of habitats ranging from southeastern pine savannahs to tallgrass, mixed-grass, and shortgrass prairies</w:t>
-      </w:r>
-      <w:bookmarkStart w:id="6" w:name="ZOTERO_BREF_52fF2QGWER8D"/>
+        <w:t xml:space="preserve">Grasslands are one of the world’s most endangered ecosystems, with declines of 82.6-99.9% of tallgrass prairie, 30-99.9% of mixed-grass prairie, and 20-85.8% of short-grass prairie in the plains states and provinces of North America </w:t>
+      </w:r>
+      <w:bookmarkStart w:id="29" w:name="__UnoMark__4471_769963379"/>
+      <w:bookmarkStart w:id="30" w:name="ZOTERO_BREF_kfLIK1h3HoJL"/>
+      <w:r>
+        <w:rPr>
+          <w:rFonts w:cs="Times New Roman"/>
+        </w:rPr>
+        <w:t>(Samson &amp; Knopf 1994)</w:t>
+      </w:r>
+      <w:bookmarkEnd w:id="29"/>
+      <w:bookmarkEnd w:id="30"/>
+      <w:r>
+        <w:rPr>
+          <w:rFonts w:cs="Times New Roman"/>
+        </w:rPr>
+        <w:t>, and as such could benefit from increased knowledge of distributional drivers</w:t>
+      </w:r>
+      <w:r>
+        <w:rPr/>
+        <w:t>.  Drivers of decline include land use conversion via agriculture and changes in fire and grazing regimes</w:t>
+      </w:r>
+      <w:bookmarkStart w:id="31" w:name="__UnoMark__4472_769963379"/>
+      <w:bookmarkStart w:id="32" w:name="ZOTERO_BREF_BdK5VLvrs9hS"/>
       <w:r>
         <w:rPr/>
         <w:t xml:space="preserve"> </w:t>
       </w:r>
+      <w:r>
+        <w:rPr>
+          <w:rFonts w:cs="Times New Roman"/>
+        </w:rPr>
+        <w:t>(Samson, Knopf &amp; Ostlie 2004)</w:t>
+      </w:r>
+      <w:bookmarkEnd w:id="31"/>
+      <w:bookmarkEnd w:id="32"/>
+      <w:r>
+        <w:rPr>
+          <w:rFonts w:cs="Times New Roman"/>
+        </w:rPr>
+        <w:t xml:space="preserve">, but specifics vary by region </w:t>
+      </w:r>
+      <w:bookmarkStart w:id="33" w:name="__UnoMark__4473_769963379"/>
+      <w:bookmarkStart w:id="34" w:name="ZOTERO_BREF_qAgbZ5jQkVhR"/>
       <w:r>
         <w:rPr>
           <w:rFonts w:cs="Times New Roman"/>
@@ -443,34 +802,112 @@
           <w:rFonts w:cs="Times New Roman"/>
           <w:szCs w:val="24"/>
         </w:rPr>
-        <w:t xml:space="preserve"> 2007; Diamond &amp; Elliott 2015)</w:t>
-      </w:r>
-      <w:bookmarkEnd w:id="6"/>
-      <w:r>
-        <w:rPr/>
-        <w:t xml:space="preserve">.  Grassland species in areas half the size of Oklahoma in a single ecoregion have shown spatial and temporal variation in variable importance </w:t>
-      </w:r>
-      <w:bookmarkStart w:id="7" w:name="ZOTERO_BREF_do0dsZDJS1gW"/>
-      <w:r>
-        <w:rPr>
-          <w:rFonts w:cs="Times New Roman"/>
-        </w:rPr>
-        <w:t>(Ethier, Koper &amp; Nudds 2017)</w:t>
-      </w:r>
-      <w:bookmarkEnd w:id="7"/>
-      <w:r>
-        <w:rPr>
-          <w:rFonts w:cs="Times New Roman"/>
-        </w:rPr>
-        <w:t xml:space="preserve">.  Forest species, which are like grassland birds located in a single habitat type, also show spatial and temporal variation in predictor importance </w:t>
-      </w:r>
-      <w:bookmarkStart w:id="8" w:name="ZOTERO_BREF_i1gNsMrWQj0q"/>
+        <w:t xml:space="preserve"> 2007)</w:t>
+      </w:r>
+      <w:bookmarkEnd w:id="33"/>
+      <w:bookmarkEnd w:id="34"/>
+      <w:r>
+        <w:rPr>
+          <w:rFonts w:cs="Times New Roman"/>
+        </w:rPr>
+        <w:t xml:space="preserve">.  </w:t>
+      </w:r>
+      <w:r>
+        <w:rPr/>
+        <w:t xml:space="preserve">The already tenuous status of grassland birds is further threatened by conversion to new crops resulting in permanent land use changes </w:t>
+      </w:r>
+      <w:bookmarkStart w:id="35" w:name="__UnoMark__4474_769963379"/>
+      <w:bookmarkStart w:id="36" w:name="ZOTERO_BREF_ge6owBWH3USY"/>
+      <w:r>
+        <w:rPr>
+          <w:rFonts w:cs="Times New Roman"/>
+        </w:rPr>
+        <w:t>(Wright &amp; Wimberly 2013)</w:t>
+      </w:r>
+      <w:bookmarkEnd w:id="35"/>
+      <w:bookmarkEnd w:id="36"/>
+      <w:r>
+        <w:rPr/>
+        <w:t xml:space="preserve">, generational changes in land use </w:t>
+      </w:r>
+      <w:bookmarkStart w:id="37" w:name="__UnoMark__4475_769963379"/>
+      <w:bookmarkStart w:id="38" w:name="ZOTERO_BREF_x6wwcuHDacf6"/>
+      <w:r>
+        <w:rPr>
+          <w:rFonts w:cs="Times New Roman"/>
+        </w:rPr>
+        <w:t>(Higgins, Naugle &amp; Forman 2002)</w:t>
+      </w:r>
+      <w:bookmarkEnd w:id="37"/>
+      <w:bookmarkEnd w:id="38"/>
+      <w:r>
+        <w:rPr/>
+        <w:t xml:space="preserve">, changes in conservation programs for grassland habitats </w:t>
+      </w:r>
+      <w:bookmarkStart w:id="39" w:name="__UnoMark__4476_769963379"/>
+      <w:bookmarkStart w:id="40" w:name="ZOTERO_BREF_9N27HJt88gtY"/>
+      <w:r>
+        <w:rPr>
+          <w:rFonts w:cs="Times New Roman"/>
+        </w:rPr>
+        <w:t>(Klute, Robel &amp; Kemp 1997)</w:t>
+      </w:r>
+      <w:bookmarkEnd w:id="39"/>
+      <w:bookmarkEnd w:id="40"/>
+      <w:r>
+        <w:rPr/>
+        <w:t xml:space="preserve">, and alterations to vegetation </w:t>
+      </w:r>
+      <w:bookmarkStart w:id="41" w:name="__UnoMark__4477_769963379"/>
+      <w:bookmarkStart w:id="42" w:name="ZOTERO_BREF_UNR8BVLp1qQZ"/>
+      <w:r>
+        <w:rPr>
+          <w:rFonts w:cs="Times New Roman"/>
+        </w:rPr>
+        <w:t>(Alward 1999)</w:t>
+      </w:r>
+      <w:bookmarkEnd w:id="41"/>
+      <w:bookmarkEnd w:id="42"/>
+      <w:r>
+        <w:rPr/>
+        <w:t xml:space="preserve"> and ecosystem structure </w:t>
+      </w:r>
+      <w:bookmarkStart w:id="43" w:name="__UnoMark__4478_769963379"/>
+      <w:bookmarkStart w:id="44" w:name="ZOTERO_BREF_Swgc5dZd9saw"/>
+      <w:r>
+        <w:rPr>
+          <w:rFonts w:cs="Times New Roman"/>
+        </w:rPr>
+        <w:t>(Brown, Valone &amp; Curtin 1997; Hamer, Flather &amp; Noon 2006)</w:t>
+      </w:r>
+      <w:bookmarkEnd w:id="43"/>
+      <w:bookmarkEnd w:id="44"/>
+      <w:r>
+        <w:rPr/>
+        <w:t xml:space="preserve"> from climate change </w:t>
+      </w:r>
+      <w:bookmarkStart w:id="45" w:name="__UnoMark__4479_769963379"/>
+      <w:bookmarkStart w:id="46" w:name="ZOTERO_BREF_3p4W1KqZZnUW"/>
+      <w:r>
+        <w:rPr>
+          <w:rFonts w:cs="Times New Roman"/>
+        </w:rPr>
+        <w:t>(McCarty 2001)</w:t>
+      </w:r>
+      <w:bookmarkEnd w:id="45"/>
+      <w:bookmarkEnd w:id="46"/>
+      <w:r>
+        <w:rPr/>
+        <w:t xml:space="preserve">.  Grassland bird species are declining faster than other groups of birds as well </w:t>
+      </w:r>
+      <w:bookmarkStart w:id="47" w:name="__UnoMark__4480_769963379"/>
+      <w:bookmarkStart w:id="48" w:name="ZOTERO_BREF_XPo54iIECU4V"/>
       <w:r>
         <w:rPr>
           <w:rFonts w:cs="Times New Roman"/>
           <w:szCs w:val="24"/>
         </w:rPr>
-        <w:t xml:space="preserve">(Zuckerberg </w:t>
+        <w:t xml:space="preserve">(Knopf 1994; Askins </w:t>
       </w:r>
       <w:r>
         <w:rPr>
@@ -486,22 +923,7 @@
           <w:rFonts w:cs="Times New Roman"/>
           <w:szCs w:val="24"/>
         </w:rPr>
-        <w:t xml:space="preserve"> 2016)</w:t>
-      </w:r>
-      <w:bookmarkEnd w:id="8"/>
-      <w:r>
-        <w:rPr>
-          <w:rFonts w:cs="Times New Roman"/>
-        </w:rPr>
-        <w:t xml:space="preserve">.  Similarly, such a technique can be used on shorebirds at a statewide scale </w:t>
-      </w:r>
-      <w:bookmarkStart w:id="9" w:name="ZOTERO_BREF_Sr9CR82o2FG4"/>
-      <w:r>
-        <w:rPr>
-          <w:rFonts w:cs="Times New Roman"/>
-          <w:szCs w:val="24"/>
-        </w:rPr>
-        <w:t xml:space="preserve">(Johnston </w:t>
+        <w:t xml:space="preserve"> 2007; Hill </w:t>
       </w:r>
       <w:r>
         <w:rPr>
@@ -517,39 +939,28 @@
           <w:rFonts w:cs="Times New Roman"/>
           <w:szCs w:val="24"/>
         </w:rPr>
-        <w:t xml:space="preserve"> 2015)</w:t>
-      </w:r>
-      <w:bookmarkEnd w:id="9"/>
+        <w:t xml:space="preserve"> 2014)</w:t>
+      </w:r>
+      <w:bookmarkEnd w:id="47"/>
+      <w:bookmarkEnd w:id="48"/>
+      <w:r>
+        <w:rPr>
+          <w:rFonts w:cs="Times New Roman"/>
+        </w:rPr>
+        <w:t xml:space="preserve"> </w:t>
+      </w:r>
+      <w:r>
+        <w:rPr/>
+        <w:t xml:space="preserve">and thus continue to be imperiled by these new threats to their habitat.   Range-wide species distribution predictions have been made for grassland birds but some species with smaller ranges are not accurately modeled (O’Connor et al. 1999), perhaps because some drivers of distribution vary regionally </w:t>
+      </w:r>
+      <w:bookmarkStart w:id="49" w:name="__UnoMark__4481_769963379"/>
+      <w:bookmarkStart w:id="50" w:name="ZOTERO_BREF_PH1RbBNG7ABP"/>
       <w:r>
         <w:rPr>
           <w:rFonts w:cs="Times New Roman"/>
           <w:szCs w:val="24"/>
         </w:rPr>
-        <w:t>.</w:t>
-      </w:r>
-      <w:r>
-        <w:rPr>
-          <w:rFonts w:cs="Times New Roman"/>
-        </w:rPr>
-        <w:t xml:space="preserve"> </w:t>
-      </w:r>
-      <w:r>
-        <w:rPr/>
-        <w:t xml:space="preserve">Additionally, Oklahoma occurs on a strong east-west climatic gradient </w:t>
-      </w:r>
-      <w:r>
-        <w:rPr>
-          <w:rFonts w:cs="Times New Roman"/>
-        </w:rPr>
-        <w:t xml:space="preserve">(Oklahoma Climatological Survey 2017).  Physiological balances in animals can change in importance with other environmental variables </w:t>
-      </w:r>
-      <w:bookmarkStart w:id="10" w:name="ZOTERO_BREF_LhuxqUJvt9pT"/>
-      <w:r>
-        <w:rPr>
-          <w:rFonts w:cs="Times New Roman"/>
-          <w:szCs w:val="24"/>
-        </w:rPr>
-        <w:t xml:space="preserve">(Kearney </w:t>
+        <w:t xml:space="preserve">(Bakker, Naugle &amp; Higgins 2002; Askins </w:t>
       </w:r>
       <w:r>
         <w:rPr>
@@ -565,320 +976,42 @@
           <w:rFonts w:cs="Times New Roman"/>
           <w:szCs w:val="24"/>
         </w:rPr>
-        <w:t xml:space="preserve"> 2013)</w:t>
-      </w:r>
-      <w:bookmarkEnd w:id="10"/>
-      <w:r>
-        <w:rPr>
-          <w:rFonts w:cs="Times New Roman"/>
-          <w:szCs w:val="24"/>
-        </w:rPr>
-        <w:t>, therefore variable importance may be expected to change for at least some species across climatic gradients.</w:t>
-      </w:r>
-      <w:r>
-        <w:rPr>
-          <w:rFonts w:cs="Times New Roman"/>
-        </w:rPr>
-        <w:t xml:space="preserve"> </w:t>
-      </w:r>
-      <w:r>
-        <w:rPr/>
-        <w:t xml:space="preserve">Oklahoma’s grassland habitats, agricultural importance, and susceptibility to climate change </w:t>
-      </w:r>
-      <w:bookmarkStart w:id="11" w:name="ZOTERO_BREF_DiDJ5M5CLeqV"/>
-      <w:r>
-        <w:rPr>
-          <w:rFonts w:cs="Times New Roman"/>
-          <w:szCs w:val="24"/>
-        </w:rPr>
-        <w:t xml:space="preserve">(National Assessment Synthesis Team (U.S.) 2001; Loarie </w:t>
-      </w:r>
-      <w:r>
-        <w:rPr>
-          <w:rFonts w:cs="Times New Roman"/>
-          <w:i/>
-          <w:iCs/>
-          <w:szCs w:val="24"/>
-        </w:rPr>
-        <w:t>et al.</w:t>
-      </w:r>
-      <w:r>
-        <w:rPr>
-          <w:rFonts w:cs="Times New Roman"/>
-          <w:szCs w:val="24"/>
-        </w:rPr>
-        <w:t xml:space="preserve"> 2009)</w:t>
-      </w:r>
-      <w:bookmarkEnd w:id="11"/>
-      <w:r>
-        <w:rPr>
-          <w:rFonts w:cs="Times New Roman"/>
-          <w:szCs w:val="24"/>
-        </w:rPr>
-        <w:t xml:space="preserve"> </w:t>
-      </w:r>
-      <w:r>
-        <w:rPr/>
-        <w:t xml:space="preserve">make it an ideal and important region to test relative efficacy of different methods for modeling species distributions. </w:t>
-      </w:r>
-    </w:p>
-    <w:p>
-      <w:pPr>
-        <w:pStyle w:val="Normal"/>
-        <w:spacing w:lineRule="auto" w:line="240"/>
-        <w:rPr/>
-      </w:pPr>
-      <w:r>
-        <w:rPr/>
-        <w:t xml:space="preserve">Grasslands are one of the world’s most endangered ecosystems, with declines of 82.6-99.9% of tallgrass prairie, 30-99.9% of mixed-grass prairie, and 20-85.8% of short-grass prairie in the plains states and provinces of North America </w:t>
-      </w:r>
-      <w:bookmarkStart w:id="12" w:name="ZOTERO_BREF_kfLIK1h3HoJL"/>
-      <w:r>
-        <w:rPr>
-          <w:rFonts w:cs="Times New Roman"/>
-        </w:rPr>
-        <w:t>(Samson &amp; Knopf 1994)</w:t>
-      </w:r>
-      <w:bookmarkEnd w:id="12"/>
-      <w:r>
-        <w:rPr>
-          <w:rFonts w:cs="Times New Roman"/>
-        </w:rPr>
-        <w:t>, and as such could benefit from increased knowledge of distributional drivers</w:t>
-      </w:r>
-      <w:r>
-        <w:rPr/>
-        <w:t>.  Drivers of decline include land use conversion via agriculture and changes in fire and grazing regimes</w:t>
-      </w:r>
-      <w:bookmarkStart w:id="13" w:name="ZOTERO_BREF_BdK5VLvrs9hS"/>
-      <w:r>
-        <w:rPr/>
-        <w:t xml:space="preserve"> </w:t>
-      </w:r>
-      <w:r>
-        <w:rPr>
-          <w:rFonts w:cs="Times New Roman"/>
-        </w:rPr>
-        <w:t>(Samson, Knopf &amp; Ostlie 2004)</w:t>
-      </w:r>
-      <w:bookmarkEnd w:id="13"/>
-      <w:r>
-        <w:rPr>
-          <w:rFonts w:cs="Times New Roman"/>
-        </w:rPr>
-        <w:t xml:space="preserve">, but specifics vary by region </w:t>
-      </w:r>
-      <w:bookmarkStart w:id="14" w:name="ZOTERO_BREF_qAgbZ5jQkVhR"/>
-      <w:r>
-        <w:rPr>
-          <w:rFonts w:cs="Times New Roman"/>
-          <w:szCs w:val="24"/>
-        </w:rPr>
-        <w:t xml:space="preserve">(Askins </w:t>
-      </w:r>
-      <w:r>
-        <w:rPr>
-          <w:rFonts w:cs="Times New Roman"/>
-          <w:i/>
-          <w:iCs/>
-          <w:szCs w:val="24"/>
-        </w:rPr>
-        <w:t>et al.</w:t>
-      </w:r>
-      <w:r>
-        <w:rPr>
-          <w:rFonts w:cs="Times New Roman"/>
-          <w:szCs w:val="24"/>
-        </w:rPr>
-        <w:t xml:space="preserve"> 2007)</w:t>
-      </w:r>
-      <w:bookmarkEnd w:id="14"/>
-      <w:r>
-        <w:rPr>
-          <w:rFonts w:cs="Times New Roman"/>
-        </w:rPr>
-        <w:t xml:space="preserve">.  </w:t>
-      </w:r>
-      <w:r>
-        <w:rPr/>
-        <w:t xml:space="preserve">The already tenuous status of grassland birds is further threatened by conversion to new crops resulting in permanent land use changes </w:t>
-      </w:r>
-      <w:bookmarkStart w:id="15" w:name="ZOTERO_BREF_ge6owBWH3USY"/>
-      <w:r>
-        <w:rPr>
-          <w:rFonts w:cs="Times New Roman"/>
-        </w:rPr>
-        <w:t>(Wright &amp; Wimberly 2013)</w:t>
-      </w:r>
-      <w:bookmarkEnd w:id="15"/>
-      <w:r>
-        <w:rPr/>
-        <w:t xml:space="preserve">, generational changes in land use </w:t>
-      </w:r>
-      <w:bookmarkStart w:id="16" w:name="ZOTERO_BREF_x6wwcuHDacf6"/>
-      <w:r>
-        <w:rPr>
-          <w:rFonts w:cs="Times New Roman"/>
-        </w:rPr>
-        <w:t>(Higgins, Naugle &amp; Forman 2002)</w:t>
-      </w:r>
-      <w:bookmarkEnd w:id="16"/>
-      <w:r>
-        <w:rPr/>
-        <w:t xml:space="preserve">, changes in conservation programs for grassland habitats </w:t>
-      </w:r>
-      <w:bookmarkStart w:id="17" w:name="ZOTERO_BREF_9N27HJt88gtY"/>
-      <w:r>
-        <w:rPr>
-          <w:rFonts w:cs="Times New Roman"/>
-        </w:rPr>
-        <w:t>(Klute, Robel &amp; Kemp 1997)</w:t>
-      </w:r>
-      <w:bookmarkEnd w:id="17"/>
-      <w:r>
-        <w:rPr/>
-        <w:t xml:space="preserve">, and alterations to vegetation </w:t>
-      </w:r>
-      <w:bookmarkStart w:id="18" w:name="ZOTERO_BREF_UNR8BVLp1qQZ"/>
-      <w:r>
-        <w:rPr>
-          <w:rFonts w:cs="Times New Roman"/>
-        </w:rPr>
-        <w:t>(Alward 1999)</w:t>
-      </w:r>
-      <w:bookmarkEnd w:id="18"/>
-      <w:r>
-        <w:rPr/>
-        <w:t xml:space="preserve"> and ecosystem structure </w:t>
-      </w:r>
-      <w:bookmarkStart w:id="19" w:name="ZOTERO_BREF_Swgc5dZd9saw"/>
-      <w:r>
-        <w:rPr>
-          <w:rFonts w:cs="Times New Roman"/>
-        </w:rPr>
-        <w:t>(Brown, Valone &amp; Curtin 1997; Hamer, Flather &amp; Noon 2006)</w:t>
-      </w:r>
-      <w:bookmarkEnd w:id="19"/>
-      <w:r>
-        <w:rPr/>
-        <w:t xml:space="preserve"> from climate change </w:t>
-      </w:r>
-      <w:bookmarkStart w:id="20" w:name="ZOTERO_BREF_3p4W1KqZZnUW"/>
-      <w:r>
-        <w:rPr>
-          <w:rFonts w:cs="Times New Roman"/>
-        </w:rPr>
-        <w:t>(McCarty 2001)</w:t>
-      </w:r>
-      <w:bookmarkEnd w:id="20"/>
-      <w:r>
-        <w:rPr/>
-        <w:t xml:space="preserve">.  Grassland bird species are declining faster than other groups of birds as well </w:t>
-      </w:r>
-      <w:bookmarkStart w:id="21" w:name="ZOTERO_BREF_XPo54iIECU4V"/>
-      <w:r>
-        <w:rPr>
-          <w:rFonts w:cs="Times New Roman"/>
-          <w:szCs w:val="24"/>
-        </w:rPr>
-        <w:t xml:space="preserve">(Knopf 1994; Askins </w:t>
-      </w:r>
-      <w:r>
-        <w:rPr>
-          <w:rFonts w:cs="Times New Roman"/>
-          <w:i/>
-          <w:iCs/>
-          <w:szCs w:val="24"/>
-        </w:rPr>
-        <w:t>et al.</w:t>
-      </w:r>
-      <w:r>
-        <w:rPr>
-          <w:rFonts w:cs="Times New Roman"/>
-          <w:szCs w:val="24"/>
-        </w:rPr>
-        <w:t xml:space="preserve"> 2007; Hill </w:t>
-      </w:r>
-      <w:r>
-        <w:rPr>
-          <w:rFonts w:cs="Times New Roman"/>
-          <w:i/>
-          <w:iCs/>
-          <w:szCs w:val="24"/>
-        </w:rPr>
-        <w:t>et al.</w:t>
-      </w:r>
-      <w:r>
-        <w:rPr>
-          <w:rFonts w:cs="Times New Roman"/>
-          <w:szCs w:val="24"/>
-        </w:rPr>
-        <w:t xml:space="preserve"> 2014)</w:t>
-      </w:r>
-      <w:bookmarkEnd w:id="21"/>
-      <w:r>
-        <w:rPr>
-          <w:rFonts w:cs="Times New Roman"/>
-        </w:rPr>
-        <w:t xml:space="preserve"> </w:t>
-      </w:r>
-      <w:r>
-        <w:rPr/>
-        <w:t xml:space="preserve">and thus continue to be imperiled by these new threats to their habitat.   Range-wide species distribution predictions have been made for grassland birds but some species with smaller ranges are not accurately modeled (O’Connor et al. 1999), perhaps because some drivers of distribution vary regionally </w:t>
-      </w:r>
-      <w:bookmarkStart w:id="22" w:name="ZOTERO_BREF_PH1RbBNG7ABP"/>
-      <w:r>
-        <w:rPr>
-          <w:rFonts w:cs="Times New Roman"/>
-          <w:szCs w:val="24"/>
-        </w:rPr>
-        <w:t xml:space="preserve">(Bakker, Naugle &amp; Higgins 2002; Askins </w:t>
-      </w:r>
-      <w:r>
-        <w:rPr>
-          <w:rFonts w:cs="Times New Roman"/>
-          <w:i/>
-          <w:iCs/>
-          <w:szCs w:val="24"/>
-        </w:rPr>
-        <w:t>et al.</w:t>
-      </w:r>
-      <w:r>
-        <w:rPr>
-          <w:rFonts w:cs="Times New Roman"/>
-          <w:szCs w:val="24"/>
-        </w:rPr>
         <w:t xml:space="preserve"> 2007; Ethier, Koper &amp; Nudds 2017)</w:t>
       </w:r>
-      <w:bookmarkEnd w:id="22"/>
+      <w:bookmarkEnd w:id="49"/>
+      <w:bookmarkEnd w:id="50"/>
       <w:r>
         <w:rPr>
           <w:rFonts w:cs="Times New Roman"/>
         </w:rPr>
         <w:t xml:space="preserve">.  Additionally, spatial and temporal variation in habitat needs </w:t>
       </w:r>
-      <w:bookmarkStart w:id="23" w:name="ZOTERO_BREF_CeHaDhX88UEW"/>
+      <w:bookmarkStart w:id="51" w:name="__UnoMark__4482_769963379"/>
+      <w:bookmarkStart w:id="52" w:name="ZOTERO_BREF_CeHaDhX88UEW"/>
       <w:r>
         <w:rPr>
           <w:rFonts w:cs="Times New Roman"/>
         </w:rPr>
         <w:t>and selection pressures (Davis 2005; Winter, Johnson &amp; Shaffer 2005)</w:t>
       </w:r>
-      <w:bookmarkEnd w:id="23"/>
+      <w:bookmarkEnd w:id="51"/>
+      <w:bookmarkEnd w:id="52"/>
       <w:r>
         <w:rPr>
           <w:rFonts w:cs="Times New Roman"/>
         </w:rPr>
         <w:t xml:space="preserve"> or interactions with weather events </w:t>
       </w:r>
-      <w:bookmarkStart w:id="24" w:name="ZOTERO_BREF_50m3tVFn2OSy"/>
+      <w:bookmarkStart w:id="53" w:name="__UnoMark__4483_769963379"/>
+      <w:bookmarkStart w:id="54" w:name="ZOTERO_BREF_50m3tVFn2OSy"/>
       <w:r>
         <w:rPr>
           <w:rFonts w:cs="Times New Roman"/>
         </w:rPr>
         <w:t>(Pipher, Curry &amp; Koper 2016)</w:t>
       </w:r>
-      <w:bookmarkEnd w:id="24"/>
+      <w:bookmarkEnd w:id="53"/>
+      <w:bookmarkEnd w:id="54"/>
       <w:r>
         <w:rPr>
           <w:rFonts w:cs="Times New Roman"/>
@@ -930,14 +1063,16 @@
         <w:rPr/>
         <w:t xml:space="preserve">Oklahoma contains diverse vegetation and climate, making it a suitable region to examine effects of spatially explicit models.  There are ca. 165 vegetation types (based on soil and vegetation composition) in 15 land cover types </w:t>
       </w:r>
-      <w:bookmarkStart w:id="25" w:name="ZOTERO_BREF_6yWCUYagay2i"/>
+      <w:bookmarkStart w:id="55" w:name="__UnoMark__4484_769963379"/>
+      <w:bookmarkStart w:id="56" w:name="ZOTERO_BREF_6yWCUYagay2i"/>
       <w:r>
         <w:rPr>
           <w:rFonts w:cs="Times New Roman"/>
         </w:rPr>
         <w:t>(Diamond &amp; Elliott 2015)</w:t>
       </w:r>
-      <w:bookmarkEnd w:id="25"/>
+      <w:bookmarkEnd w:id="55"/>
+      <w:bookmarkEnd w:id="56"/>
       <w:r>
         <w:rPr>
           <w:rFonts w:cs="Times New Roman"/>
@@ -948,14 +1083,16 @@
         <w:rPr/>
         <w:t xml:space="preserve">Rainfall and temperature vary across the state </w:t>
       </w:r>
-      <w:bookmarkStart w:id="26" w:name="ZOTERO_BREF_v6CWUOiDU6BE"/>
+      <w:bookmarkStart w:id="57" w:name="__UnoMark__4485_769963379"/>
+      <w:bookmarkStart w:id="58" w:name="ZOTERO_BREF_v6CWUOiDU6BE"/>
       <w:r>
         <w:rPr>
           <w:rFonts w:cs="Times New Roman"/>
         </w:rPr>
         <w:t>(Oklahoma Climatological Survey 2017)</w:t>
       </w:r>
-      <w:bookmarkEnd w:id="26"/>
+      <w:bookmarkEnd w:id="57"/>
+      <w:bookmarkEnd w:id="58"/>
       <w:r>
         <w:rPr/>
         <w:t xml:space="preserve">, with annual precipitation of about 43cm of rain in the western portion to 142 cm in the eastern part of the state; </w:t>
@@ -980,14 +1117,16 @@
         <w:rPr/>
         <w:t xml:space="preserve">F can occur from 60-115 days out of the year varying statewide.  Agriculture accounts for over $2.8 billion of Oklahoma’s gross domestic product in the study years </w:t>
       </w:r>
-      <w:bookmarkStart w:id="27" w:name="ZOTERO_BREF_72mZOQnbLxfT"/>
+      <w:bookmarkStart w:id="59" w:name="__UnoMark__4486_769963379"/>
+      <w:bookmarkStart w:id="60" w:name="ZOTERO_BREF_72mZOQnbLxfT"/>
       <w:r>
         <w:rPr>
           <w:rFonts w:cs="Times New Roman"/>
         </w:rPr>
         <w:t>(US Bureau of Economic Analysis 2016)</w:t>
       </w:r>
-      <w:bookmarkEnd w:id="27"/>
+      <w:bookmarkEnd w:id="59"/>
+      <w:bookmarkEnd w:id="60"/>
       <w:r>
         <w:rPr>
           <w:rFonts w:cs="Times New Roman"/>
@@ -1008,14 +1147,16 @@
         <w:rPr/>
         <w:t xml:space="preserve"> grain wheat and forage land for hay </w:t>
       </w:r>
-      <w:bookmarkStart w:id="28" w:name="ZOTERO_BREF_ss1LanRJcn6U"/>
+      <w:bookmarkStart w:id="61" w:name="__UnoMark__4487_769963379"/>
+      <w:bookmarkStart w:id="62" w:name="ZOTERO_BREF_ss1LanRJcn6U"/>
       <w:r>
         <w:rPr>
           <w:rFonts w:cs="Times New Roman"/>
         </w:rPr>
         <w:t>(USDA/NASS 2016)</w:t>
       </w:r>
-      <w:bookmarkEnd w:id="28"/>
+      <w:bookmarkEnd w:id="61"/>
+      <w:bookmarkEnd w:id="62"/>
       <w:r>
         <w:rPr>
           <w:rFonts w:cs="Times New Roman"/>
@@ -1185,19 +1326,22 @@
         <w:rPr/>
         <w:t xml:space="preserve">; an obligate brood parasite with presence often depending on land use factors) </w:t>
       </w:r>
-      <w:bookmarkStart w:id="29" w:name="ZOTERO_BREF_L4ZQ0sxi55J0"/>
+      <w:bookmarkStart w:id="63" w:name="__UnoMark__4488_769963379"/>
+      <w:bookmarkStart w:id="64" w:name="ZOTERO_BREF_L4ZQ0sxi55J0"/>
       <w:r>
         <w:rPr>
           <w:rFonts w:cs="Times New Roman"/>
         </w:rPr>
         <w:t>(Benson, Chiavacci &amp; Ward 2013)</w:t>
       </w:r>
-      <w:bookmarkEnd w:id="29"/>
+      <w:bookmarkEnd w:id="63"/>
+      <w:bookmarkEnd w:id="64"/>
       <w:r>
         <w:rPr/>
         <w:t xml:space="preserve">, for a total of 11 species.  Many of these species are declining at the state or North American level; none are increasing in population </w:t>
       </w:r>
-      <w:bookmarkStart w:id="30" w:name="ZOTERO_BREF_ftLZy7KYSObl"/>
+      <w:bookmarkStart w:id="65" w:name="__UnoMark__4489_769963379"/>
+      <w:bookmarkStart w:id="66" w:name="ZOTERO_BREF_ftLZy7KYSObl"/>
       <w:r>
         <w:rPr>
           <w:rFonts w:cs="Times New Roman"/>
@@ -1221,7 +1365,8 @@
         </w:rPr>
         <w:t xml:space="preserve"> 2017)</w:t>
       </w:r>
-      <w:bookmarkEnd w:id="30"/>
+      <w:bookmarkEnd w:id="65"/>
+      <w:bookmarkEnd w:id="66"/>
       <w:r>
         <w:rPr/>
         <w:t xml:space="preserve">.  </w:t>
@@ -1239,7 +1384,8 @@
         <w:rPr/>
         <w:t xml:space="preserve">We supplemented our survey data for the 11 focal species with citizen science data from the eBird Reference Dataset </w:t>
       </w:r>
-      <w:bookmarkStart w:id="31" w:name="ZOTERO_BREF_4WTBgPhUKSR1"/>
+      <w:bookmarkStart w:id="67" w:name="__UnoMark__4490_769963379"/>
+      <w:bookmarkStart w:id="68" w:name="ZOTERO_BREF_4WTBgPhUKSR1"/>
       <w:r>
         <w:rPr>
           <w:rFonts w:cs="Times New Roman"/>
@@ -1263,7 +1409,8 @@
         </w:rPr>
         <w:t xml:space="preserve"> 2014)</w:t>
       </w:r>
-      <w:bookmarkEnd w:id="31"/>
+      <w:bookmarkEnd w:id="67"/>
+      <w:bookmarkEnd w:id="68"/>
       <w:r>
         <w:rPr/>
         <w:t xml:space="preserve">.  We used complete primary checklist data from 2013-2014 and excluded casual counts.  We restricted use of eBird samples to </w:t>
@@ -1288,7 +1435,8 @@
         <w:rPr/>
         <w:t xml:space="preserve">3.1 hours to be comparable to our surveys.  We used the point count center or the transect midpoint as the count location for our surveys to have comparable precision to eBird coordinates </w:t>
       </w:r>
-      <w:bookmarkStart w:id="32" w:name="ZOTERO_BREF_IWdHl68Vp4Ox"/>
+      <w:bookmarkStart w:id="69" w:name="__UnoMark__4491_769963379"/>
+      <w:bookmarkStart w:id="70" w:name="ZOTERO_BREF_IWdHl68Vp4Ox"/>
       <w:r>
         <w:rPr>
           <w:rFonts w:cs="Times New Roman"/>
@@ -1312,7 +1460,8 @@
         </w:rPr>
         <w:t xml:space="preserve"> 2010)</w:t>
       </w:r>
-      <w:bookmarkEnd w:id="32"/>
+      <w:bookmarkEnd w:id="69"/>
+      <w:bookmarkEnd w:id="70"/>
       <w:r>
         <w:rPr>
           <w:rFonts w:cs="Times New Roman"/>
@@ -1357,14 +1506,16 @@
         </w:rPr>
         <w:t xml:space="preserve"> package </w:t>
       </w:r>
-      <w:bookmarkStart w:id="33" w:name="ZOTERO_BREF_1juCYV7XqUDa"/>
+      <w:bookmarkStart w:id="71" w:name="__UnoMark__4492_769963379"/>
+      <w:bookmarkStart w:id="72" w:name="ZOTERO_BREF_1juCYV7XqUDa"/>
       <w:r>
         <w:rPr>
           <w:rFonts w:cs="Times New Roman"/>
         </w:rPr>
         <w:t>(Kuhn 2017)</w:t>
       </w:r>
-      <w:bookmarkEnd w:id="33"/>
+      <w:bookmarkEnd w:id="71"/>
+      <w:bookmarkEnd w:id="72"/>
       <w:r>
         <w:rPr>
           <w:szCs w:val="24"/>
@@ -1395,7 +1546,8 @@
         <w:rPr/>
         <w:t xml:space="preserve">We used bioclimatic variables from Worldclim </w:t>
       </w:r>
-      <w:bookmarkStart w:id="34" w:name="ZOTERO_BREF_nDsvdwb5SUYw"/>
+      <w:bookmarkStart w:id="73" w:name="__UnoMark__4493_769963379"/>
+      <w:bookmarkStart w:id="74" w:name="ZOTERO_BREF_nDsvdwb5SUYw"/>
       <w:r>
         <w:rPr>
           <w:rFonts w:cs="Times New Roman"/>
@@ -1419,12 +1571,14 @@
         </w:rPr>
         <w:t xml:space="preserve"> 2005)</w:t>
       </w:r>
-      <w:bookmarkEnd w:id="34"/>
+      <w:bookmarkEnd w:id="73"/>
+      <w:bookmarkEnd w:id="74"/>
       <w:r>
         <w:rPr/>
         <w:t xml:space="preserve">, conservation easement status </w:t>
       </w:r>
-      <w:bookmarkStart w:id="35" w:name="ZOTERO_BREF_9niynEAxCF36"/>
+      <w:bookmarkStart w:id="75" w:name="__UnoMark__4494_769963379"/>
+      <w:bookmarkStart w:id="76" w:name="ZOTERO_BREF_9niynEAxCF36"/>
       <w:r>
         <w:rPr>
           <w:rFonts w:cs="Times New Roman"/>
@@ -1448,31 +1602,36 @@
         </w:rPr>
         <w:t xml:space="preserve"> 1999)</w:t>
       </w:r>
-      <w:bookmarkEnd w:id="35"/>
+      <w:bookmarkEnd w:id="75"/>
+      <w:bookmarkEnd w:id="76"/>
       <w:r>
         <w:rPr/>
         <w:t xml:space="preserve">, and land cover variables </w:t>
       </w:r>
-      <w:bookmarkStart w:id="36" w:name="ZOTERO_BREF_9yqt1WGPdJQt"/>
+      <w:bookmarkStart w:id="77" w:name="__UnoMark__4495_769963379"/>
+      <w:bookmarkStart w:id="78" w:name="ZOTERO_BREF_9yqt1WGPdJQt"/>
       <w:r>
         <w:rPr>
           <w:rFonts w:cs="Times New Roman"/>
         </w:rPr>
         <w:t>(USDA/NRCS - National Geospatial Center of Excellence 2011)</w:t>
       </w:r>
-      <w:bookmarkEnd w:id="36"/>
+      <w:bookmarkEnd w:id="77"/>
+      <w:bookmarkEnd w:id="78"/>
       <w:r>
         <w:rPr/>
         <w:t xml:space="preserve"> to predict bird distribution (Table S1).  We also included effort (length of observation in distance and time) and time of day into the analysis to control for differences in bird activity and observer effort that may influence species checklists.  Neighborhood predictors were calculated by the values in rectangular areas around each point, at the scale of 5 x 5 pixels (150 x 150 m) and 15 x 15 pixels (450 x 450 m) (Fink et al. 2010).  Although the 15 x 15 pixel unit is smaller than our 500 m cutoff, most sightings are from even larger areas with the maximum length being under 4.3 km, an area comparable to Fink et al. 2010.  Additionally, using a neighborhood value centered at the location point still provides information about the neighborhood, whether or not it overlaps or surrounds the sighting.  We looked at proportion of each land cover class and proportion of summed open space land covers (grasslands, hay/pasture, cropland, herbaceous wetlands, and barren land) since grassland bird occupancy can be influenced by the total non-structural cover (McDonald 2017).  Neighborhoods were created in QGIS 2.16 with the GRASS r.neighbors processing tool </w:t>
       </w:r>
-      <w:bookmarkStart w:id="37" w:name="ZOTERO_BREF_vNfHWCk0TCCd"/>
+      <w:bookmarkStart w:id="79" w:name="__UnoMark__4496_769963379"/>
+      <w:bookmarkStart w:id="80" w:name="ZOTERO_BREF_vNfHWCk0TCCd"/>
       <w:r>
         <w:rPr>
           <w:rFonts w:cs="Times New Roman"/>
         </w:rPr>
         <w:t>(Quantum GIS Development Team 2016)</w:t>
       </w:r>
-      <w:bookmarkEnd w:id="37"/>
+      <w:bookmarkEnd w:id="79"/>
+      <w:bookmarkEnd w:id="80"/>
       <w:r>
         <w:rPr>
           <w:rFonts w:cs="Times New Roman"/>
@@ -1569,14 +1728,16 @@
         <w:rPr/>
         <w:t xml:space="preserve">To create all species distribution models, we used random forest regression trees </w:t>
       </w:r>
-      <w:bookmarkStart w:id="38" w:name="ZOTERO_BREF_5rCFww384Pud"/>
+      <w:bookmarkStart w:id="81" w:name="__UnoMark__4497_769963379"/>
+      <w:bookmarkStart w:id="82" w:name="ZOTERO_BREF_5rCFww384Pud"/>
       <w:r>
         <w:rPr>
           <w:rFonts w:cs="Times New Roman"/>
         </w:rPr>
         <w:t>(Breiman 2001)</w:t>
       </w:r>
-      <w:bookmarkEnd w:id="38"/>
+      <w:bookmarkEnd w:id="81"/>
+      <w:bookmarkEnd w:id="82"/>
       <w:r>
         <w:rPr/>
         <w:t xml:space="preserve"> in the R package </w:t>
@@ -1591,17 +1752,20 @@
         <w:rPr/>
         <w:t xml:space="preserve"> </w:t>
       </w:r>
-      <w:bookmarkStart w:id="39" w:name="ZOTERO_BREF_pd5Ye974f45q"/>
+      <w:bookmarkStart w:id="83" w:name="__UnoMark__4498_769963379"/>
+      <w:bookmarkStart w:id="84" w:name="ZOTERO_BREF_pd5Ye974f45q"/>
       <w:r>
         <w:rPr/>
         <w:t>(Liaw &amp; Wiener 2002)</w:t>
       </w:r>
-      <w:bookmarkEnd w:id="39"/>
+      <w:bookmarkEnd w:id="83"/>
+      <w:bookmarkEnd w:id="84"/>
       <w:r>
         <w:rPr/>
         <w:t xml:space="preserve">.  Random forest gives results competitive to those from other machine learning techniques such as boosted regression trees and bagged decision trees (used in Fink et al. 2010 for the non-spatially-explicit comparison model).  Minimal tuning parameters are required </w:t>
       </w:r>
-      <w:bookmarkStart w:id="40" w:name="ZOTERO_BREF_jobd4OBSj7FQ"/>
+      <w:bookmarkStart w:id="85" w:name="__UnoMark__4499_769963379"/>
+      <w:bookmarkStart w:id="86" w:name="ZOTERO_BREF_jobd4OBSj7FQ"/>
       <w:r>
         <w:rPr>
           <w:rFonts w:cs="Times New Roman"/>
@@ -1641,7 +1805,8 @@
         </w:rPr>
         <w:t xml:space="preserve"> 2010)</w:t>
       </w:r>
-      <w:bookmarkEnd w:id="40"/>
+      <w:bookmarkEnd w:id="85"/>
+      <w:bookmarkEnd w:id="86"/>
       <w:r>
         <w:rPr>
           <w:rFonts w:cs="Times New Roman"/>
@@ -1652,7 +1817,8 @@
         <w:rPr/>
         <w:t xml:space="preserve"> species distribution models </w:t>
       </w:r>
-      <w:bookmarkStart w:id="41" w:name="ZOTERO_BREF_fWQ8AkucADyu"/>
+      <w:bookmarkStart w:id="87" w:name="__UnoMark__4500_769963379"/>
+      <w:bookmarkStart w:id="88" w:name="ZOTERO_BREF_fWQ8AkucADyu"/>
       <w:r>
         <w:rPr>
           <w:rFonts w:cs="Times New Roman"/>
@@ -1676,14 +1842,16 @@
         </w:rPr>
         <w:t xml:space="preserve"> 2011)</w:t>
       </w:r>
-      <w:bookmarkEnd w:id="41"/>
+      <w:bookmarkEnd w:id="87"/>
+      <w:bookmarkEnd w:id="88"/>
       <w:r>
         <w:rPr>
           <w:rFonts w:cs="Times New Roman"/>
         </w:rPr>
         <w:t xml:space="preserve"> even with few presence records </w:t>
       </w:r>
-      <w:bookmarkStart w:id="42" w:name="ZOTERO_BREF_GJQOjH9xTxr9"/>
+      <w:bookmarkStart w:id="89" w:name="__UnoMark__4501_769963379"/>
+      <w:bookmarkStart w:id="90" w:name="ZOTERO_BREF_GJQOjH9xTxr9"/>
       <w:r>
         <w:rPr>
           <w:rFonts w:cs="Times New Roman"/>
@@ -1707,7 +1875,8 @@
         </w:rPr>
         <w:t xml:space="preserve"> 2017)</w:t>
       </w:r>
-      <w:bookmarkEnd w:id="42"/>
+      <w:bookmarkEnd w:id="89"/>
+      <w:bookmarkEnd w:id="90"/>
       <w:r>
         <w:rPr>
           <w:rFonts w:cs="Times New Roman"/>
@@ -1718,31 +1887,36 @@
         <w:rPr/>
         <w:t xml:space="preserve">  The random forest algorithm bootstraps a subset of the data using only a set proportion of the predictor variables.  It then calculates the error rate on training data using the “out of bag” sample (the portion of data not used in the bootstrap for each tree) </w:t>
       </w:r>
-      <w:bookmarkStart w:id="43" w:name="ZOTERO_BREF_dCRgefA0cOyI"/>
+      <w:bookmarkStart w:id="91" w:name="__UnoMark__4502_769963379"/>
+      <w:bookmarkStart w:id="92" w:name="ZOTERO_BREF_dCRgefA0cOyI"/>
       <w:r>
         <w:rPr>
           <w:rFonts w:cs="Times New Roman"/>
         </w:rPr>
         <w:t>(Hastie, Tibshirani &amp; Friedman 2001)</w:t>
       </w:r>
-      <w:bookmarkEnd w:id="43"/>
+      <w:bookmarkEnd w:id="91"/>
+      <w:bookmarkEnd w:id="92"/>
       <w:r>
         <w:rPr/>
         <w:t xml:space="preserve">. The trees are then averaged for a final model </w:t>
       </w:r>
-      <w:bookmarkStart w:id="44" w:name="ZOTERO_BREF_IbwsMpH4wYH1"/>
+      <w:bookmarkStart w:id="93" w:name="__UnoMark__4503_769963379"/>
+      <w:bookmarkStart w:id="94" w:name="ZOTERO_BREF_IbwsMpH4wYH1"/>
       <w:r>
         <w:rPr>
           <w:rFonts w:cs="Times New Roman"/>
         </w:rPr>
         <w:t>(Prasad, Iverson &amp; Liaw 2006)</w:t>
       </w:r>
-      <w:bookmarkEnd w:id="44"/>
+      <w:bookmarkEnd w:id="93"/>
+      <w:bookmarkEnd w:id="94"/>
       <w:r>
         <w:rPr/>
         <w:t xml:space="preserve">.  All random forests (both support set and statewide models) were generated with 500 trees which is generally suitable to achieve stability and accuracy </w:t>
       </w:r>
-      <w:bookmarkStart w:id="45" w:name="ZOTERO_BREF_A7wWbdo2nRH5"/>
+      <w:bookmarkStart w:id="95" w:name="__UnoMark__4504_769963379"/>
+      <w:bookmarkStart w:id="96" w:name="ZOTERO_BREF_A7wWbdo2nRH5"/>
       <w:r>
         <w:rPr>
           <w:rFonts w:cs="Times New Roman"/>
@@ -1766,17 +1940,20 @@
         </w:rPr>
         <w:t xml:space="preserve"> 2007)</w:t>
       </w:r>
-      <w:bookmarkEnd w:id="45"/>
+      <w:bookmarkEnd w:id="95"/>
+      <w:bookmarkEnd w:id="96"/>
       <w:r>
         <w:rPr/>
         <w:t xml:space="preserve">.  We used the default number of variables per bootstrap tree (default ‘mtry’=the square root of the number of predictor variables) for all trees because this is known to result in accurate predictions </w:t>
       </w:r>
-      <w:bookmarkStart w:id="46" w:name="ZOTERO_BREF_H1IP98pGQmVh"/>
+      <w:bookmarkStart w:id="97" w:name="__UnoMark__4505_769963379"/>
+      <w:bookmarkStart w:id="98" w:name="ZOTERO_BREF_H1IP98pGQmVh"/>
       <w:r>
         <w:rPr/>
         <w:t>(Cutler et al. 2007)</w:t>
       </w:r>
-      <w:bookmarkEnd w:id="46"/>
+      <w:bookmarkEnd w:id="97"/>
+      <w:bookmarkEnd w:id="98"/>
       <w:r>
         <w:rPr/>
         <w:t xml:space="preserve">. </w:t>
@@ -1802,12 +1979,14 @@
         <w:rPr/>
         <w:t xml:space="preserve"> </w:t>
       </w:r>
-      <w:bookmarkStart w:id="47" w:name="ZOTERO_BREF_7OW9GjKF4L60"/>
+      <w:bookmarkStart w:id="99" w:name="__UnoMark__4506_769963379"/>
+      <w:bookmarkStart w:id="100" w:name="ZOTERO_BREF_7OW9GjKF4L60"/>
       <w:r>
         <w:rPr/>
         <w:t>(Hijmans 2016)</w:t>
       </w:r>
-      <w:bookmarkEnd w:id="47"/>
+      <w:bookmarkEnd w:id="99"/>
+      <w:bookmarkEnd w:id="100"/>
       <w:r>
         <w:rPr/>
         <w:t xml:space="preserve"> at the resolution of the original predictor datasets (30m and 4.32 km).  For the maps, we assumed a uniform effort and time of day by creating constants for prediction: mean effort (distance and time) and time of day rasters.  Thus, all predicted distribution models are generated assuming survey effort does not vary geographically and survey effort is typical for both surveys and citizen science efforts in 2013 and 2014 (mean time: 0.73 hr; mean distance: 0.75 km).  The time of day raster for prediction was given a value of 7:00am (Fink et al. 2010).  Prediction values for evaluation did not use these constants.</w:t>
@@ -1834,14 +2013,16 @@
         <w:rPr/>
         <w:t xml:space="preserve">We created four models for each species at varying spatial scales: a statewide model and three SEEMs.  The statewide model allowed us to compare the performance to computationally intense SEEMs.  A random forest model was created for the statewide scale for each species using all training data.  The three remaining models are at varying support set scales, with some modifications from Fink et al. (2010).  First, the scale of our support sets reflects the state extent (i.e. our small, medium, and large scales are relatively smaller than those needed for a continent-wide scale).  As our survey goals are to determine breeding distribution only, we used a broader temporal window (April-July in all years) for our model.  Secondly, for all base models, we used random forest classification trees </w:t>
       </w:r>
-      <w:bookmarkStart w:id="48" w:name="ZOTERO_BREF_ZscdnICVuzpD"/>
+      <w:bookmarkStart w:id="101" w:name="__UnoMark__4507_769963379"/>
+      <w:bookmarkStart w:id="102" w:name="ZOTERO_BREF_ZscdnICVuzpD"/>
       <w:r>
         <w:rPr>
           <w:rFonts w:cs="Times New Roman"/>
         </w:rPr>
         <w:t>(Breiman 2001)</w:t>
       </w:r>
-      <w:bookmarkEnd w:id="48"/>
+      <w:bookmarkEnd w:id="101"/>
+      <w:bookmarkEnd w:id="102"/>
       <w:r>
         <w:rPr>
           <w:rFonts w:cs="Times New Roman"/>
@@ -1861,125 +2042,78 @@
       </w:pPr>
       <w:r>
         <w:rPr/>
-        <w:t xml:space="preserve">For SEEMs, we created stratified random points in the study area </w:t>
-      </w:r>
-      <w:r>
-        <w:rPr/>
-        <w:t>to create support sets</w:t>
+        <w:t xml:space="preserve">For SEEMs, we created stratified random points in the study area to create support sets (Figure ?).  We used the spsample function from the R package </w:t>
+      </w:r>
+      <w:r>
+        <w:rPr>
+          <w:smallCaps/>
+        </w:rPr>
+        <w:t>sp</w:t>
       </w:r>
       <w:r>
         <w:rPr/>
         <w:t xml:space="preserve"> </w:t>
       </w:r>
-      <w:r>
-        <w:rPr/>
-        <w:t>(Figure ?).  We used</w:t>
-      </w:r>
-      <w:r>
-        <w:rPr/>
-        <w:t xml:space="preserve"> the spsample function from the R package </w:t>
+      <w:bookmarkStart w:id="103" w:name="__UnoMark__4508_769963379"/>
+      <w:bookmarkStart w:id="104" w:name="ZOTERO_BREF_u9Xr16IjnHfI"/>
+      <w:r>
+        <w:rPr/>
+        <w:t>(Pebesma &amp; Bivand 2005; Bivand, Pebesma &amp; Gomez-Rubio 2013)</w:t>
+      </w:r>
+      <w:bookmarkEnd w:id="103"/>
+      <w:bookmarkEnd w:id="104"/>
+      <w:r>
+        <w:rPr/>
+        <w:t>]and created a square of size small (100 points with 120 x 120 km), medium (37 points with 200 x 200 km), or large (12 points with 450 x 450 km) around these points, which resulted in no significant difference in pixel coverage (F</w:t>
+      </w:r>
+      <w:r>
+        <w:rPr>
+          <w:vertAlign w:val="subscript"/>
+        </w:rPr>
+        <w:t>2,147</w:t>
+      </w:r>
+      <w:r>
+        <w:rPr/>
+        <w:t>=0.63, p=0.53; small mean: 6.</w:t>
+      </w:r>
+      <w:bookmarkStart w:id="105" w:name="_GoBack"/>
+      <w:bookmarkEnd w:id="105"/>
+      <w:r>
+        <w:rPr/>
+        <w:t xml:space="preserve">9, median 7, range 2-10; medium mean: 6.3, median 7, range 2-11; large mean: 6.6, median 7, range 2-10) before removing support sets with too few checklists.  The randomized of the points is important to produce useful ensemble models </w:t>
+      </w:r>
+      <w:bookmarkStart w:id="106" w:name="__UnoMark__4509_769963379"/>
+      <w:bookmarkStart w:id="107" w:name="ZOTERO_BREF_HWAMN4Ddwxkz"/>
+      <w:r>
+        <w:rPr>
+          <w:rFonts w:cs="Times New Roman"/>
+        </w:rPr>
+        <w:t>(Kuncheva &amp; Whitaker 2003)</w:t>
+      </w:r>
+      <w:bookmarkEnd w:id="106"/>
+      <w:bookmarkEnd w:id="107"/>
+      <w:r>
+        <w:rPr>
+          <w:rFonts w:cs="Times New Roman"/>
+        </w:rPr>
+        <w:t xml:space="preserve">.  </w:t>
+      </w:r>
+      <w:r>
+        <w:rPr/>
+        <w:t xml:space="preserve">Each support set included all checklists from the training dataset located within its boundaries.  The support set was discarded if it contained fewer than 25 checklists or did not contain both presences and absences (models cannot run with uniform values).  All support set rasters for a given scale (small, medium, or large) were combined into one larger raster using the </w:t>
       </w:r>
       <w:r>
         <w:rPr>
           <w:smallCaps/>
         </w:rPr>
-        <w:t>sp</w:t>
-      </w:r>
-      <w:r>
-        <w:rPr/>
-        <w:t xml:space="preserve"> </w:t>
-      </w:r>
-      <w:bookmarkStart w:id="49" w:name="ZOTERO_BREF_u9Xr16IjnHfI"/>
-      <w:r>
-        <w:rPr/>
-        <w:t>(Pebesma &amp; Bivand 2005; Bivand, Pebesma &amp; Gomez-Rubio 2013)</w:t>
-      </w:r>
-      <w:bookmarkEnd w:id="49"/>
-      <w:r>
-        <w:rPr/>
-        <w:t>]and created a square of size small (100 points with 120 x 120 km), medium (37 points with 200 x 200 km), or large (12 points with 450 x 450 km) around these points, which resulted in no significant difference in pixel coverage (F</w:t>
-      </w:r>
-      <w:r>
-        <w:rPr>
-          <w:vertAlign w:val="subscript"/>
-        </w:rPr>
-        <w:t>2,147</w:t>
-      </w:r>
-      <w:r>
-        <w:rPr/>
-        <w:t>=0.63, p=0.53; small mean: 6.</w:t>
-      </w:r>
-      <w:bookmarkStart w:id="50" w:name="_GoBack"/>
-      <w:bookmarkEnd w:id="50"/>
-      <w:r>
-        <w:rPr/>
-        <w:t>9</w:t>
-      </w:r>
-      <w:r>
-        <w:rPr/>
-        <w:t xml:space="preserve">, </w:t>
-      </w:r>
-      <w:r>
-        <w:rPr/>
-        <w:t>median 7, range 2-10</w:t>
-      </w:r>
-      <w:r>
-        <w:rPr/>
-        <w:t xml:space="preserve">; medium mean: </w:t>
-      </w:r>
-      <w:r>
-        <w:rPr/>
-        <w:t>6.3</w:t>
-      </w:r>
-      <w:r>
-        <w:rPr/>
-        <w:t xml:space="preserve">, </w:t>
-      </w:r>
-      <w:r>
-        <w:rPr/>
-        <w:t>median 7, range 2-11</w:t>
-      </w:r>
-      <w:r>
-        <w:rPr/>
-        <w:t xml:space="preserve">; large mean: </w:t>
-      </w:r>
-      <w:r>
-        <w:rPr/>
-        <w:t>6.6, median 7, range 2-10</w:t>
-      </w:r>
-      <w:r>
-        <w:rPr/>
-        <w:t xml:space="preserve">) before removing support sets with too few checklists.  The randomized of the points is important to produce useful ensemble models </w:t>
-      </w:r>
-      <w:bookmarkStart w:id="51" w:name="ZOTERO_BREF_HWAMN4Ddwxkz"/>
-      <w:r>
-        <w:rPr>
-          <w:rFonts w:cs="Times New Roman"/>
-        </w:rPr>
-        <w:t>(Kuncheva &amp; Whitaker 2003)</w:t>
-      </w:r>
-      <w:bookmarkEnd w:id="51"/>
-      <w:r>
-        <w:rPr>
-          <w:rFonts w:cs="Times New Roman"/>
-        </w:rPr>
-        <w:t xml:space="preserve">.  </w:t>
-      </w:r>
-      <w:r>
-        <w:rPr/>
-        <w:t xml:space="preserve">Each support set included all checklists from the training dataset located within its boundaries.  The support set was discarded if it contained fewer than 25 checklists or did not contain both presences and absences (models cannot run with uniform values).  All support set rasters for a given scale (small, medium, or large) were combined into one larger raster using the </w:t>
-      </w:r>
-      <w:r>
-        <w:rPr>
-          <w:smallCaps/>
-        </w:rPr>
         <w:t>raster</w:t>
       </w:r>
       <w:r>
         <w:rPr/>
         <w:t xml:space="preserve"> mosaic() function to get the mean value of each pixel (ranging from 0 to 1), creating the spatially explicit ensemble </w:t>
       </w:r>
-      <w:bookmarkStart w:id="52" w:name="ZOTERO_BREF_QNkAEEJJMegJ"/>
+      <w:bookmarkStart w:id="108" w:name="__UnoMark__4510_769963379"/>
+      <w:bookmarkStart w:id="109" w:name="ZOTERO_BREF_QNkAEEJJMegJ"/>
       <w:r>
         <w:rPr>
           <w:rFonts w:cs="Times New Roman"/>
@@ -2019,7 +2153,8 @@
         </w:rPr>
         <w:t xml:space="preserve"> 2012)</w:t>
       </w:r>
-      <w:bookmarkEnd w:id="52"/>
+      <w:bookmarkEnd w:id="108"/>
+      <w:bookmarkEnd w:id="109"/>
       <w:r>
         <w:rPr>
           <w:rFonts w:cs="Times New Roman"/>
@@ -2052,7 +2187,8 @@
         <w:rPr/>
         <w:t xml:space="preserve">To evaluate model performance, we created a statewide grid of 10 x 10 km cells and randomly sampled no more than 10 observations from each grid cell for spatial uniformity </w:t>
       </w:r>
-      <w:bookmarkStart w:id="53" w:name="ZOTERO_BREF_NPLDTYXUJg63"/>
+      <w:bookmarkStart w:id="110" w:name="__UnoMark__4511_769963379"/>
+      <w:bookmarkStart w:id="111" w:name="ZOTERO_BREF_NPLDTYXUJg63"/>
       <w:r>
         <w:rPr>
           <w:rFonts w:cs="Times New Roman"/>
@@ -2076,7 +2212,8 @@
         </w:rPr>
         <w:t xml:space="preserve"> 2010)</w:t>
       </w:r>
-      <w:bookmarkEnd w:id="53"/>
+      <w:bookmarkEnd w:id="110"/>
+      <w:bookmarkEnd w:id="111"/>
       <w:r>
         <w:rPr>
           <w:rFonts w:cs="Times New Roman"/>
@@ -2107,7 +2244,8 @@
         <w:rPr/>
         <w:t xml:space="preserve">Performance measures were root mean square error (RMSE) and area under the receiver operating curve (AUC).  RMSE is calculated from the model residuals, taking the squared value of observed minus expected values, then taking the square root to return to original units; a larger value indicates the model deviates farther from expected </w:t>
       </w:r>
-      <w:bookmarkStart w:id="54" w:name="ZOTERO_BREF_mZOOz5aMM13q"/>
+      <w:bookmarkStart w:id="112" w:name="__UnoMark__4512_769963379"/>
+      <w:bookmarkStart w:id="113" w:name="ZOTERO_BREF_mZOOz5aMM13q"/>
       <w:r>
         <w:rPr/>
         <w:t xml:space="preserve">values </w:t>
@@ -2118,12 +2256,14 @@
         </w:rPr>
         <w:t>(Kuhn &amp; Johnson 2013)</w:t>
       </w:r>
-      <w:bookmarkEnd w:id="54"/>
+      <w:bookmarkEnd w:id="112"/>
+      <w:bookmarkEnd w:id="113"/>
       <w:r>
         <w:rPr/>
         <w:t xml:space="preserve">.  AUC is a summary of model performance measuring how often the model misclassifies individual test observations; AUC ranges from 0 to 1, with 1 being perfect and 0.5 being a model that performs no better than random chance </w:t>
       </w:r>
-      <w:bookmarkStart w:id="55" w:name="ZOTERO_BREF_cyrlmEvnOwCJ"/>
+      <w:bookmarkStart w:id="114" w:name="__UnoMark__4513_769963379"/>
+      <w:bookmarkStart w:id="115" w:name="ZOTERO_BREF_cyrlmEvnOwCJ"/>
       <w:r>
         <w:rPr>
           <w:rFonts w:cs="Times New Roman"/>
@@ -2147,7 +2287,8 @@
         </w:rPr>
         <w:t xml:space="preserve"> 2013)</w:t>
       </w:r>
-      <w:bookmarkEnd w:id="55"/>
+      <w:bookmarkEnd w:id="114"/>
+      <w:bookmarkEnd w:id="115"/>
       <w:r>
         <w:rPr/>
         <w:t>.</w:t>
@@ -2511,7 +2652,8 @@
         <w:rPr/>
         <w:t xml:space="preserve">Although SEEMs increase model accuracy over continental scales </w:t>
       </w:r>
-      <w:bookmarkStart w:id="56" w:name="ZOTERO_BREF_G3z5b5QxpjKL"/>
+      <w:bookmarkStart w:id="116" w:name="__UnoMark__4514_769963379"/>
+      <w:bookmarkStart w:id="117" w:name="ZOTERO_BREF_G3z5b5QxpjKL"/>
       <w:r>
         <w:rPr>
           <w:rFonts w:cs="Times New Roman"/>
@@ -2535,7 +2677,8 @@
         </w:rPr>
         <w:t xml:space="preserve"> 2010; Fink, Damoulas &amp; Dave 2013)</w:t>
       </w:r>
-      <w:bookmarkEnd w:id="56"/>
+      <w:bookmarkEnd w:id="116"/>
+      <w:bookmarkEnd w:id="117"/>
       <w:r>
         <w:rPr/>
         <w:t xml:space="preserve">, our study found their performance varied even in a state with variable climate and diverse ecoregions.  Statewide models at original data resolution performed equally well or better than SEEMs for each of the study species except for Northern Bobwhite, Brown-headed Cowbird, and Western Meadowlark. There were few obvious commonalities among these species that would lead to SEEMs being more accurate for them. One species is non-passerine (Northern Bobwhite), one is an obligate brood parasite (Brown-headed Cowbird), and the last is a common grassland passerine (Western Meadowlark). For coarser predictors, SEEMs outperformed statewide models except for Western Meadowlark. A larger sample of species and predictor resolutions could indicate why certain species are modeled better with SEEMs.  </w:t>
@@ -2560,14 +2703,16 @@
         <w:rPr/>
         <w:t xml:space="preserve"> </w:t>
       </w:r>
-      <w:bookmarkStart w:id="57" w:name="ZOTERO_BREF_m1EVhe4KIUxN"/>
+      <w:bookmarkStart w:id="118" w:name="__UnoMark__4515_769963379"/>
+      <w:bookmarkStart w:id="119" w:name="ZOTERO_BREF_m1EVhe4KIUxN"/>
       <w:r>
         <w:rPr>
           <w:rFonts w:cs="Times New Roman"/>
         </w:rPr>
         <w:t>(2010)</w:t>
       </w:r>
-      <w:bookmarkEnd w:id="57"/>
+      <w:bookmarkEnd w:id="118"/>
+      <w:bookmarkEnd w:id="119"/>
       <w:r>
         <w:rPr>
           <w:rFonts w:cs="Times New Roman"/>
@@ -2603,7 +2748,8 @@
         <w:rPr/>
         <w:t xml:space="preserve">could also be that species-specific processes determine whether SEEMs are required, as suggested by only the obligate brood parasite in our study doing better with small-scaled SEEMs.  However, one benefit of random forest models and other machine learning methods is minimal tuning and expert opinion required to generate an accurate map </w:t>
       </w:r>
-      <w:bookmarkStart w:id="58" w:name="ZOTERO_BREF_yIhw1YpwkKvF"/>
+      <w:bookmarkStart w:id="120" w:name="__UnoMark__4516_769963379"/>
+      <w:bookmarkStart w:id="121" w:name="ZOTERO_BREF_yIhw1YpwkKvF"/>
       <w:r>
         <w:rPr>
           <w:rFonts w:cs="Times New Roman"/>
@@ -2627,7 +2773,8 @@
         </w:rPr>
         <w:t xml:space="preserve"> 2010)</w:t>
       </w:r>
-      <w:bookmarkEnd w:id="58"/>
+      <w:bookmarkEnd w:id="120"/>
+      <w:bookmarkEnd w:id="121"/>
       <w:r>
         <w:rPr>
           <w:rFonts w:cs="Times New Roman"/>
@@ -2656,7 +2803,8 @@
         </w:rPr>
         <w:t xml:space="preserve">An alternative approach for modelers seeking increased accuracy is the use of non-spatially explicit ensemble models, where different base models (predicting for the whole study area) are combined to produce </w:t>
       </w:r>
-      <w:bookmarkStart w:id="59" w:name="ZOTERO_BREF_7EISH3u1aSqd"/>
+      <w:bookmarkStart w:id="122" w:name="__UnoMark__4517_769963379"/>
+      <w:bookmarkStart w:id="123" w:name="ZOTERO_BREF_7EISH3u1aSqd"/>
       <w:r>
         <w:rPr>
           <w:rFonts w:cs="Times New Roman"/>
@@ -2680,7 +2828,8 @@
         </w:rPr>
         <w:t xml:space="preserve"> 2012)</w:t>
       </w:r>
-      <w:bookmarkEnd w:id="59"/>
+      <w:bookmarkEnd w:id="122"/>
+      <w:bookmarkEnd w:id="123"/>
       <w:r>
         <w:rPr>
           <w:rFonts w:cs="Times New Roman"/>
@@ -3035,7 +3184,8 @@
         <w:rPr/>
         <w:t xml:space="preserve">Model code and survey data will be archived on datadryad.org upon acceptance.  eBird data are available from eBird.org </w:t>
       </w:r>
-      <w:bookmarkStart w:id="60" w:name="ZOTERO_BREF_4osTw6ThMyto"/>
+      <w:bookmarkStart w:id="124" w:name="__UnoMark__4518_769963379"/>
+      <w:bookmarkStart w:id="125" w:name="ZOTERO_BREF_4osTw6ThMyto"/>
       <w:r>
         <w:rPr>
           <w:rFonts w:cs="Times New Roman"/>
@@ -3059,7 +3209,8 @@
         </w:rPr>
         <w:t xml:space="preserve"> 2014)</w:t>
       </w:r>
-      <w:bookmarkEnd w:id="60"/>
+      <w:bookmarkEnd w:id="124"/>
+      <w:bookmarkEnd w:id="125"/>
       <w:r>
         <w:rPr>
           <w:rFonts w:cs="Times New Roman"/>
@@ -4794,8 +4945,8 @@
         </w:rPr>
         <w:t>22</w:t>
       </w:r>
-      <w:bookmarkStart w:id="61" w:name="ZOTERO_BREF_wQV4UoWU7BCz"/>
-      <w:bookmarkEnd w:id="61"/>
+      <w:bookmarkStart w:id="126" w:name="__UnoMark__4519_769963379"/>
+      <w:bookmarkEnd w:id="126"/>
       <w:r>
         <w:rPr/>
         <w:t>, 717–730.</w:t>
@@ -4883,7 +5034,7 @@
         <w:tblInd w:w="0" w:type="dxa"/>
         <w:tblCellMar>
           <w:top w:w="0" w:type="dxa"/>
-          <w:left w:w="113" w:type="dxa"/>
+          <w:left w:w="118" w:type="dxa"/>
           <w:bottom w:w="0" w:type="dxa"/>
           <w:right w:w="108" w:type="dxa"/>
         </w:tblCellMar>
@@ -5283,6 +5434,7 @@
             <w:tcW w:w="1446" w:type="dxa"/>
             <w:vMerge w:val="restart"/>
             <w:tcBorders>
+              <w:top w:val="nil"/>
               <w:left w:val="nil"/>
               <w:bottom w:val="nil"/>
               <w:right w:val="nil"/>
@@ -5316,6 +5468,7 @@
             <w:tcW w:w="1163" w:type="dxa"/>
             <w:vMerge w:val="restart"/>
             <w:tcBorders>
+              <w:top w:val="nil"/>
               <w:left w:val="nil"/>
               <w:bottom w:val="nil"/>
               <w:right w:val="nil"/>
@@ -5348,6 +5501,7 @@
           <w:tcPr>
             <w:tcW w:w="1186" w:type="dxa"/>
             <w:tcBorders>
+              <w:top w:val="nil"/>
               <w:left w:val="nil"/>
               <w:bottom w:val="nil"/>
               <w:right w:val="nil"/>
@@ -5381,6 +5535,7 @@
           <w:tcPr>
             <w:tcW w:w="1454" w:type="dxa"/>
             <w:tcBorders>
+              <w:top w:val="nil"/>
               <w:left w:val="nil"/>
               <w:bottom w:val="nil"/>
               <w:right w:val="nil"/>
@@ -5415,6 +5570,7 @@
           <w:tcPr>
             <w:tcW w:w="1442" w:type="dxa"/>
             <w:tcBorders>
+              <w:top w:val="nil"/>
               <w:left w:val="nil"/>
               <w:bottom w:val="nil"/>
               <w:right w:val="nil"/>
@@ -5452,6 +5608,7 @@
           <w:tcPr>
             <w:tcW w:w="1455" w:type="dxa"/>
             <w:tcBorders>
+              <w:top w:val="nil"/>
               <w:left w:val="nil"/>
               <w:bottom w:val="nil"/>
               <w:right w:val="nil"/>
@@ -5485,6 +5642,7 @@
           <w:tcPr>
             <w:tcW w:w="1428" w:type="dxa"/>
             <w:tcBorders>
+              <w:top w:val="nil"/>
               <w:left w:val="nil"/>
               <w:bottom w:val="nil"/>
               <w:right w:val="nil"/>
@@ -13531,7 +13689,7 @@
         <w:tblInd w:w="0" w:type="dxa"/>
         <w:tblCellMar>
           <w:top w:w="0" w:type="dxa"/>
-          <w:left w:w="113" w:type="dxa"/>
+          <w:left w:w="118" w:type="dxa"/>
           <w:bottom w:w="0" w:type="dxa"/>
           <w:right w:w="108" w:type="dxa"/>
         </w:tblCellMar>
@@ -13931,6 +14089,7 @@
             <w:tcW w:w="1446" w:type="dxa"/>
             <w:vMerge w:val="restart"/>
             <w:tcBorders>
+              <w:top w:val="nil"/>
               <w:left w:val="nil"/>
               <w:bottom w:val="nil"/>
               <w:right w:val="nil"/>
@@ -13964,6 +14123,7 @@
             <w:tcW w:w="1163" w:type="dxa"/>
             <w:vMerge w:val="restart"/>
             <w:tcBorders>
+              <w:top w:val="nil"/>
               <w:left w:val="nil"/>
               <w:bottom w:val="nil"/>
               <w:right w:val="nil"/>
@@ -13996,6 +14156,7 @@
           <w:tcPr>
             <w:tcW w:w="1186" w:type="dxa"/>
             <w:tcBorders>
+              <w:top w:val="nil"/>
               <w:left w:val="nil"/>
               <w:bottom w:val="nil"/>
               <w:right w:val="nil"/>
@@ -14029,6 +14190,7 @@
           <w:tcPr>
             <w:tcW w:w="1454" w:type="dxa"/>
             <w:tcBorders>
+              <w:top w:val="nil"/>
               <w:left w:val="nil"/>
               <w:bottom w:val="nil"/>
               <w:right w:val="nil"/>
@@ -14066,6 +14228,7 @@
           <w:tcPr>
             <w:tcW w:w="1442" w:type="dxa"/>
             <w:tcBorders>
+              <w:top w:val="nil"/>
               <w:left w:val="nil"/>
               <w:bottom w:val="nil"/>
               <w:right w:val="nil"/>
@@ -14102,6 +14265,7 @@
           <w:tcPr>
             <w:tcW w:w="1455" w:type="dxa"/>
             <w:tcBorders>
+              <w:top w:val="nil"/>
               <w:left w:val="nil"/>
               <w:bottom w:val="nil"/>
               <w:right w:val="nil"/>
@@ -14135,6 +14299,7 @@
           <w:tcPr>
             <w:tcW w:w="1428" w:type="dxa"/>
             <w:tcBorders>
+              <w:top w:val="nil"/>
               <w:left w:val="nil"/>
               <w:bottom w:val="nil"/>
               <w:right w:val="nil"/>
@@ -22425,7 +22590,7 @@
       <w:r>
         <w:rPr/>
         <w:drawing>
-          <wp:inline distT="0" distB="5080" distL="0" distR="0">
+          <wp:inline distT="0" distB="0" distL="0" distR="0">
             <wp:extent cx="5943600" cy="4452620"/>
             <wp:effectExtent l="0" t="0" r="0" b="0"/>
             <wp:docPr id="5" name="Picture 1" descr=""/>

</xml_diff>